<commit_message>
User admin wrote content /static-assets/documents/copy-word-demo.docx
</commit_message>
<xml_diff>
--- a/static-assets/documents/copy-word-demo.docx
+++ b/static-assets/documents/copy-word-demo.docx
@@ -6,18 +6,181 @@
       <w:pPr>
         <w:pStyle w:val="Heading1"/>
       </w:pPr>
+      <w:bookmarkStart w:id="0" w:name="_GoBack"/>
+      <w:r>
+        <w:t>EDEMOMETADATA</w:t>
+      </w:r>
+      <w:bookmarkEnd w:id="0"/>
+      <w:r>
+        <w:t xml:space="preserve"> </w:t>
+      </w:r>
       <w:r>
         <w:t>Header 1</w:t>
       </w:r>
-      <w:r>
-        <w:t xml:space="preserve"> SAP DEMO</w:t>
-      </w:r>
-      <w:bookmarkStart w:id="0" w:name="_GoBack"/>
-      <w:bookmarkEnd w:id="0"/>
     </w:p>
     <w:p>
       <w:r>
-        <w:t>Lorem ipsum dolor sit amet, consectetur adipiscing elit. Nunc a consectetur lacus. Ut iaculis quis magna id lacinia. Duis luctus vulputate dolor sed placerat. Sed dictum enim vel gravida maximus. Donec gravida lectus magna, id pharetra ante luctus vel.</w:t>
+        <w:t xml:space="preserve">Lorem ipsum dolor sit </w:t>
+      </w:r>
+      <w:proofErr w:type="spellStart"/>
+      <w:r>
+        <w:t>amet</w:t>
+      </w:r>
+      <w:proofErr w:type="spellEnd"/>
+      <w:r>
+        <w:t xml:space="preserve">, </w:t>
+      </w:r>
+      <w:proofErr w:type="spellStart"/>
+      <w:r>
+        <w:t>consectetur</w:t>
+      </w:r>
+      <w:proofErr w:type="spellEnd"/>
+      <w:r>
+        <w:t xml:space="preserve"> </w:t>
+      </w:r>
+      <w:proofErr w:type="spellStart"/>
+      <w:r>
+        <w:t>adipiscing</w:t>
+      </w:r>
+      <w:proofErr w:type="spellEnd"/>
+      <w:r>
+        <w:t xml:space="preserve"> </w:t>
+      </w:r>
+      <w:proofErr w:type="spellStart"/>
+      <w:r>
+        <w:t>elit</w:t>
+      </w:r>
+      <w:proofErr w:type="spellEnd"/>
+      <w:r>
+        <w:t xml:space="preserve">. Nunc a </w:t>
+      </w:r>
+      <w:proofErr w:type="spellStart"/>
+      <w:r>
+        <w:t>consectetur</w:t>
+      </w:r>
+      <w:proofErr w:type="spellEnd"/>
+      <w:r>
+        <w:t xml:space="preserve"> lacus. </w:t>
+      </w:r>
+      <w:proofErr w:type="spellStart"/>
+      <w:r>
+        <w:t>Ut</w:t>
+      </w:r>
+      <w:proofErr w:type="spellEnd"/>
+      <w:r>
+        <w:t xml:space="preserve"> </w:t>
+      </w:r>
+      <w:proofErr w:type="spellStart"/>
+      <w:r>
+        <w:t>iaculis</w:t>
+      </w:r>
+      <w:proofErr w:type="spellEnd"/>
+      <w:r>
+        <w:t xml:space="preserve"> </w:t>
+      </w:r>
+      <w:proofErr w:type="spellStart"/>
+      <w:r>
+        <w:t>quis</w:t>
+      </w:r>
+      <w:proofErr w:type="spellEnd"/>
+      <w:r>
+        <w:t xml:space="preserve"> magna id </w:t>
+      </w:r>
+      <w:proofErr w:type="spellStart"/>
+      <w:r>
+        <w:t>lacinia</w:t>
+      </w:r>
+      <w:proofErr w:type="spellEnd"/>
+      <w:r>
+        <w:t xml:space="preserve">. </w:t>
+      </w:r>
+      <w:proofErr w:type="spellStart"/>
+      <w:r>
+        <w:t>Duis</w:t>
+      </w:r>
+      <w:proofErr w:type="spellEnd"/>
+      <w:r>
+        <w:t xml:space="preserve"> </w:t>
+      </w:r>
+      <w:proofErr w:type="spellStart"/>
+      <w:r>
+        <w:t>luctus</w:t>
+      </w:r>
+      <w:proofErr w:type="spellEnd"/>
+      <w:r>
+        <w:t xml:space="preserve"> </w:t>
+      </w:r>
+      <w:proofErr w:type="spellStart"/>
+      <w:r>
+        <w:t>vulputate</w:t>
+      </w:r>
+      <w:proofErr w:type="spellEnd"/>
+      <w:r>
+        <w:t xml:space="preserve"> dolor </w:t>
+      </w:r>
+      <w:proofErr w:type="spellStart"/>
+      <w:r>
+        <w:t>sed</w:t>
+      </w:r>
+      <w:proofErr w:type="spellEnd"/>
+      <w:r>
+        <w:t xml:space="preserve"> </w:t>
+      </w:r>
+      <w:proofErr w:type="spellStart"/>
+      <w:r>
+        <w:t>placerat</w:t>
+      </w:r>
+      <w:proofErr w:type="spellEnd"/>
+      <w:r>
+        <w:t xml:space="preserve">. </w:t>
+      </w:r>
+      <w:proofErr w:type="spellStart"/>
+      <w:r>
+        <w:t>Sed</w:t>
+      </w:r>
+      <w:proofErr w:type="spellEnd"/>
+      <w:r>
+        <w:t xml:space="preserve"> dictum </w:t>
+      </w:r>
+      <w:proofErr w:type="spellStart"/>
+      <w:r>
+        <w:t>enim</w:t>
+      </w:r>
+      <w:proofErr w:type="spellEnd"/>
+      <w:r>
+        <w:t xml:space="preserve"> </w:t>
+      </w:r>
+      <w:proofErr w:type="spellStart"/>
+      <w:r>
+        <w:t>vel</w:t>
+      </w:r>
+      <w:proofErr w:type="spellEnd"/>
+      <w:r>
+        <w:t xml:space="preserve"> gravida maximus. </w:t>
+      </w:r>
+      <w:proofErr w:type="spellStart"/>
+      <w:r>
+        <w:t>Donec</w:t>
+      </w:r>
+      <w:proofErr w:type="spellEnd"/>
+      <w:r>
+        <w:t xml:space="preserve"> gravida </w:t>
+      </w:r>
+      <w:proofErr w:type="spellStart"/>
+      <w:r>
+        <w:t>lectus</w:t>
+      </w:r>
+      <w:proofErr w:type="spellEnd"/>
+      <w:r>
+        <w:t xml:space="preserve"> magna, id pharetra ante </w:t>
+      </w:r>
+      <w:proofErr w:type="spellStart"/>
+      <w:r>
+        <w:t>luctus</w:t>
+      </w:r>
+      <w:proofErr w:type="spellEnd"/>
+      <w:r>
+        <w:t xml:space="preserve"> vel.</w:t>
       </w:r>
     </w:p>
     <w:p/>
@@ -31,7 +194,167 @@
     </w:p>
     <w:p>
       <w:r>
-        <w:t>Lorem ipsum dolor sit amet, consectetur adipiscing elit. Nunc a consectetur lacus. Ut iaculis quis magna id lacinia. Duis luctus vulputate dolor sed placerat. Sed dictum enim vel gravida maximus. Donec gravida lectus magna, id pharetra ante luctus vel.</w:t>
+        <w:t xml:space="preserve">Lorem ipsum dolor sit </w:t>
+      </w:r>
+      <w:proofErr w:type="spellStart"/>
+      <w:r>
+        <w:t>amet</w:t>
+      </w:r>
+      <w:proofErr w:type="spellEnd"/>
+      <w:r>
+        <w:t xml:space="preserve">, </w:t>
+      </w:r>
+      <w:proofErr w:type="spellStart"/>
+      <w:r>
+        <w:t>consectetur</w:t>
+      </w:r>
+      <w:proofErr w:type="spellEnd"/>
+      <w:r>
+        <w:t xml:space="preserve"> </w:t>
+      </w:r>
+      <w:proofErr w:type="spellStart"/>
+      <w:r>
+        <w:t>adipiscing</w:t>
+      </w:r>
+      <w:proofErr w:type="spellEnd"/>
+      <w:r>
+        <w:t xml:space="preserve"> </w:t>
+      </w:r>
+      <w:proofErr w:type="spellStart"/>
+      <w:r>
+        <w:t>elit</w:t>
+      </w:r>
+      <w:proofErr w:type="spellEnd"/>
+      <w:r>
+        <w:t xml:space="preserve">. Nunc a </w:t>
+      </w:r>
+      <w:proofErr w:type="spellStart"/>
+      <w:r>
+        <w:t>consectetur</w:t>
+      </w:r>
+      <w:proofErr w:type="spellEnd"/>
+      <w:r>
+        <w:t xml:space="preserve"> lacus. </w:t>
+      </w:r>
+      <w:proofErr w:type="spellStart"/>
+      <w:r>
+        <w:t>Ut</w:t>
+      </w:r>
+      <w:proofErr w:type="spellEnd"/>
+      <w:r>
+        <w:t xml:space="preserve"> </w:t>
+      </w:r>
+      <w:proofErr w:type="spellStart"/>
+      <w:r>
+        <w:t>iaculis</w:t>
+      </w:r>
+      <w:proofErr w:type="spellEnd"/>
+      <w:r>
+        <w:t xml:space="preserve"> </w:t>
+      </w:r>
+      <w:proofErr w:type="spellStart"/>
+      <w:r>
+        <w:t>quis</w:t>
+      </w:r>
+      <w:proofErr w:type="spellEnd"/>
+      <w:r>
+        <w:t xml:space="preserve"> magna id </w:t>
+      </w:r>
+      <w:proofErr w:type="spellStart"/>
+      <w:r>
+        <w:t>lacinia</w:t>
+      </w:r>
+      <w:proofErr w:type="spellEnd"/>
+      <w:r>
+        <w:t xml:space="preserve">. </w:t>
+      </w:r>
+      <w:proofErr w:type="spellStart"/>
+      <w:r>
+        <w:t>Duis</w:t>
+      </w:r>
+      <w:proofErr w:type="spellEnd"/>
+      <w:r>
+        <w:t xml:space="preserve"> </w:t>
+      </w:r>
+      <w:proofErr w:type="spellStart"/>
+      <w:r>
+        <w:t>luctus</w:t>
+      </w:r>
+      <w:proofErr w:type="spellEnd"/>
+      <w:r>
+        <w:t xml:space="preserve"> </w:t>
+      </w:r>
+      <w:proofErr w:type="spellStart"/>
+      <w:r>
+        <w:t>vulputate</w:t>
+      </w:r>
+      <w:proofErr w:type="spellEnd"/>
+      <w:r>
+        <w:t xml:space="preserve"> dolor </w:t>
+      </w:r>
+      <w:proofErr w:type="spellStart"/>
+      <w:r>
+        <w:t>sed</w:t>
+      </w:r>
+      <w:proofErr w:type="spellEnd"/>
+      <w:r>
+        <w:t xml:space="preserve"> </w:t>
+      </w:r>
+      <w:proofErr w:type="spellStart"/>
+      <w:r>
+        <w:t>placerat</w:t>
+      </w:r>
+      <w:proofErr w:type="spellEnd"/>
+      <w:r>
+        <w:t xml:space="preserve">. </w:t>
+      </w:r>
+      <w:proofErr w:type="spellStart"/>
+      <w:r>
+        <w:t>Sed</w:t>
+      </w:r>
+      <w:proofErr w:type="spellEnd"/>
+      <w:r>
+        <w:t xml:space="preserve"> dictum </w:t>
+      </w:r>
+      <w:proofErr w:type="spellStart"/>
+      <w:r>
+        <w:t>enim</w:t>
+      </w:r>
+      <w:proofErr w:type="spellEnd"/>
+      <w:r>
+        <w:t xml:space="preserve"> </w:t>
+      </w:r>
+      <w:proofErr w:type="spellStart"/>
+      <w:r>
+        <w:t>vel</w:t>
+      </w:r>
+      <w:proofErr w:type="spellEnd"/>
+      <w:r>
+        <w:t xml:space="preserve"> gravida maximus. </w:t>
+      </w:r>
+      <w:proofErr w:type="spellStart"/>
+      <w:r>
+        <w:t>Donec</w:t>
+      </w:r>
+      <w:proofErr w:type="spellEnd"/>
+      <w:r>
+        <w:t xml:space="preserve"> gravida </w:t>
+      </w:r>
+      <w:proofErr w:type="spellStart"/>
+      <w:r>
+        <w:t>lectus</w:t>
+      </w:r>
+      <w:proofErr w:type="spellEnd"/>
+      <w:r>
+        <w:t xml:space="preserve"> magna, id pharetra ante </w:t>
+      </w:r>
+      <w:proofErr w:type="spellStart"/>
+      <w:r>
+        <w:t>luctus</w:t>
+      </w:r>
+      <w:proofErr w:type="spellEnd"/>
+      <w:r>
+        <w:t xml:space="preserve"> vel.</w:t>
       </w:r>
     </w:p>
     <w:p>
@@ -49,7 +372,167 @@
     </w:p>
     <w:p>
       <w:r>
-        <w:t>Lorem ipsum dolor sit amet, consectetur adipiscing elit. Nunc a consectetur lacus. Ut iaculis quis magna id lacinia. Duis luctus vulputate dolor sed placerat. Sed dictum enim vel gravida maximus. Donec gravida lectus magna, id pharetra ante luctus vel.</w:t>
+        <w:t xml:space="preserve">Lorem ipsum dolor sit </w:t>
+      </w:r>
+      <w:proofErr w:type="spellStart"/>
+      <w:r>
+        <w:t>amet</w:t>
+      </w:r>
+      <w:proofErr w:type="spellEnd"/>
+      <w:r>
+        <w:t xml:space="preserve">, </w:t>
+      </w:r>
+      <w:proofErr w:type="spellStart"/>
+      <w:r>
+        <w:t>consectetur</w:t>
+      </w:r>
+      <w:proofErr w:type="spellEnd"/>
+      <w:r>
+        <w:t xml:space="preserve"> </w:t>
+      </w:r>
+      <w:proofErr w:type="spellStart"/>
+      <w:r>
+        <w:t>adipiscing</w:t>
+      </w:r>
+      <w:proofErr w:type="spellEnd"/>
+      <w:r>
+        <w:t xml:space="preserve"> </w:t>
+      </w:r>
+      <w:proofErr w:type="spellStart"/>
+      <w:r>
+        <w:t>elit</w:t>
+      </w:r>
+      <w:proofErr w:type="spellEnd"/>
+      <w:r>
+        <w:t xml:space="preserve">. Nunc a </w:t>
+      </w:r>
+      <w:proofErr w:type="spellStart"/>
+      <w:r>
+        <w:t>consectetur</w:t>
+      </w:r>
+      <w:proofErr w:type="spellEnd"/>
+      <w:r>
+        <w:t xml:space="preserve"> lacus. </w:t>
+      </w:r>
+      <w:proofErr w:type="spellStart"/>
+      <w:r>
+        <w:t>Ut</w:t>
+      </w:r>
+      <w:proofErr w:type="spellEnd"/>
+      <w:r>
+        <w:t xml:space="preserve"> </w:t>
+      </w:r>
+      <w:proofErr w:type="spellStart"/>
+      <w:r>
+        <w:t>iaculis</w:t>
+      </w:r>
+      <w:proofErr w:type="spellEnd"/>
+      <w:r>
+        <w:t xml:space="preserve"> </w:t>
+      </w:r>
+      <w:proofErr w:type="spellStart"/>
+      <w:r>
+        <w:t>quis</w:t>
+      </w:r>
+      <w:proofErr w:type="spellEnd"/>
+      <w:r>
+        <w:t xml:space="preserve"> magna id </w:t>
+      </w:r>
+      <w:proofErr w:type="spellStart"/>
+      <w:r>
+        <w:t>lacinia</w:t>
+      </w:r>
+      <w:proofErr w:type="spellEnd"/>
+      <w:r>
+        <w:t xml:space="preserve">. </w:t>
+      </w:r>
+      <w:proofErr w:type="spellStart"/>
+      <w:r>
+        <w:t>Duis</w:t>
+      </w:r>
+      <w:proofErr w:type="spellEnd"/>
+      <w:r>
+        <w:t xml:space="preserve"> </w:t>
+      </w:r>
+      <w:proofErr w:type="spellStart"/>
+      <w:r>
+        <w:t>luctus</w:t>
+      </w:r>
+      <w:proofErr w:type="spellEnd"/>
+      <w:r>
+        <w:t xml:space="preserve"> </w:t>
+      </w:r>
+      <w:proofErr w:type="spellStart"/>
+      <w:r>
+        <w:t>vulputate</w:t>
+      </w:r>
+      <w:proofErr w:type="spellEnd"/>
+      <w:r>
+        <w:t xml:space="preserve"> dolor </w:t>
+      </w:r>
+      <w:proofErr w:type="spellStart"/>
+      <w:r>
+        <w:t>sed</w:t>
+      </w:r>
+      <w:proofErr w:type="spellEnd"/>
+      <w:r>
+        <w:t xml:space="preserve"> </w:t>
+      </w:r>
+      <w:proofErr w:type="spellStart"/>
+      <w:r>
+        <w:t>placerat</w:t>
+      </w:r>
+      <w:proofErr w:type="spellEnd"/>
+      <w:r>
+        <w:t xml:space="preserve">. </w:t>
+      </w:r>
+      <w:proofErr w:type="spellStart"/>
+      <w:r>
+        <w:t>Sed</w:t>
+      </w:r>
+      <w:proofErr w:type="spellEnd"/>
+      <w:r>
+        <w:t xml:space="preserve"> dictum </w:t>
+      </w:r>
+      <w:proofErr w:type="spellStart"/>
+      <w:r>
+        <w:t>enim</w:t>
+      </w:r>
+      <w:proofErr w:type="spellEnd"/>
+      <w:r>
+        <w:t xml:space="preserve"> </w:t>
+      </w:r>
+      <w:proofErr w:type="spellStart"/>
+      <w:r>
+        <w:t>vel</w:t>
+      </w:r>
+      <w:proofErr w:type="spellEnd"/>
+      <w:r>
+        <w:t xml:space="preserve"> gravida maximus. </w:t>
+      </w:r>
+      <w:proofErr w:type="spellStart"/>
+      <w:r>
+        <w:t>Donec</w:t>
+      </w:r>
+      <w:proofErr w:type="spellEnd"/>
+      <w:r>
+        <w:t xml:space="preserve"> gravida </w:t>
+      </w:r>
+      <w:proofErr w:type="spellStart"/>
+      <w:r>
+        <w:t>lectus</w:t>
+      </w:r>
+      <w:proofErr w:type="spellEnd"/>
+      <w:r>
+        <w:t xml:space="preserve"> magna, id pharetra ante </w:t>
+      </w:r>
+      <w:proofErr w:type="spellStart"/>
+      <w:r>
+        <w:t>luctus</w:t>
+      </w:r>
+      <w:proofErr w:type="spellEnd"/>
+      <w:r>
+        <w:t xml:space="preserve"> vel.</w:t>
       </w:r>
     </w:p>
     <w:p/>

</xml_diff>